<commit_message>
Se agregó el Trazo_Fino_CU_Consultar_ Asignación_de_Paciente y se modificó la Plantilla_Trazo_Fino
</commit_message>
<xml_diff>
--- a/repository/S.A.P.O/Producto/Iteraciones/Iteracion_02/02_Documento_Requerimiento/Trazos finos/Plantilla_Trazo_Fino.docx
+++ b/repository/S.A.P.O/Producto/Iteraciones/Iteracion_02/02_Documento_Requerimiento/Trazos finos/Plantilla_Trazo_Fino.docx
@@ -31,8 +31,22 @@
             <w:shd w:val="clear" w:color="auto" w:fill="DDD9C3" w:themeFill="background2" w:themeFillShade="E6"/>
           </w:tcPr>
           <w:p>
-            <w:r>
+            <w:pPr>
+              <w:rPr>
+                <w:b/>
+              </w:rPr>
+            </w:pPr>
+            <w:r>
+              <w:rPr>
+                <w:b/>
+              </w:rPr>
               <w:t>Nombre del Caso de Uso</w:t>
+            </w:r>
+            <w:r>
+              <w:rPr>
+                <w:b/>
+              </w:rPr>
+              <w:t>:</w:t>
             </w:r>
           </w:p>
         </w:tc>
@@ -42,7 +56,15 @@
             <w:shd w:val="clear" w:color="auto" w:fill="DDD9C3" w:themeFill="background2" w:themeFillShade="E6"/>
           </w:tcPr>
           <w:p>
-            <w:r>
+            <w:pPr>
+              <w:rPr>
+                <w:b/>
+              </w:rPr>
+            </w:pPr>
+            <w:r>
+              <w:rPr>
+                <w:b/>
+              </w:rPr>
               <w:t>Nro. de Orden:</w:t>
             </w:r>
           </w:p>
@@ -56,7 +78,13 @@
           </w:tcPr>
           <w:p>
             <w:r>
-              <w:t xml:space="preserve">Nivel del Caso de Uso </w:t>
+              <w:rPr>
+                <w:b/>
+              </w:rPr>
+              <w:t>Nivel del Caso de Uso</w:t>
+            </w:r>
+            <w:r>
+              <w:t xml:space="preserve"> </w:t>
             </w:r>
             <w:r>
               <w:t xml:space="preserve">                   </w:t>
@@ -115,7 +143,15 @@
             <w:gridSpan w:val="5"/>
           </w:tcPr>
           <w:p>
-            <w:r>
+            <w:pPr>
+              <w:rPr>
+                <w:b/>
+              </w:rPr>
+            </w:pPr>
+            <w:r>
+              <w:rPr>
+                <w:b/>
+              </w:rPr>
               <w:t>Paquete:</w:t>
             </w:r>
           </w:p>
@@ -129,7 +165,13 @@
           </w:tcPr>
           <w:p>
             <w:r>
-              <w:t xml:space="preserve">Prioridad                                     </w:t>
+              <w:rPr>
+                <w:b/>
+              </w:rPr>
+              <w:t xml:space="preserve">Prioridad  </w:t>
+            </w:r>
+            <w:r>
+              <w:t xml:space="preserve">                                   </w:t>
             </w:r>
             <w:r>
               <w:fldChar w:fldCharType="begin">
@@ -208,7 +250,13 @@
           </w:tcPr>
           <w:p>
             <w:r>
-              <w:t xml:space="preserve">Complejidad                               </w:t>
+              <w:rPr>
+                <w:b/>
+              </w:rPr>
+              <w:t xml:space="preserve">Complejidad </w:t>
+            </w:r>
+            <w:r>
+              <w:t xml:space="preserve">                              </w:t>
             </w:r>
             <w:r>
               <w:fldChar w:fldCharType="begin">
@@ -287,7 +335,19 @@
           </w:tcPr>
           <w:p>
             <w:r>
-              <w:t xml:space="preserve">Categoría                                        </w:t>
+              <w:rPr>
+                <w:b/>
+              </w:rPr>
+              <w:t>Categoría</w:t>
+            </w:r>
+            <w:r>
+              <w:rPr>
+                <w:b/>
+              </w:rPr>
+              <w:t>:</w:t>
+            </w:r>
+            <w:r>
+              <w:t xml:space="preserve">                                        </w:t>
             </w:r>
             <w:r>
               <w:fldChar w:fldCharType="begin">
@@ -343,8 +403,22 @@
             <w:gridSpan w:val="3"/>
           </w:tcPr>
           <w:p>
-            <w:r>
+            <w:pPr>
+              <w:rPr>
+                <w:b/>
+              </w:rPr>
+            </w:pPr>
+            <w:r>
+              <w:rPr>
+                <w:b/>
+              </w:rPr>
               <w:t>Actor Principal</w:t>
+            </w:r>
+            <w:r>
+              <w:rPr>
+                <w:b/>
+              </w:rPr>
+              <w:t>:</w:t>
             </w:r>
           </w:p>
         </w:tc>
@@ -355,7 +429,13 @@
           </w:tcPr>
           <w:p>
             <w:r>
-              <w:t>Actor Secundario: no aplica</w:t>
+              <w:rPr>
+                <w:b/>
+              </w:rPr>
+              <w:t>Actor Secundario:</w:t>
+            </w:r>
+            <w:r>
+              <w:t xml:space="preserve"> no aplica</w:t>
             </w:r>
           </w:p>
         </w:tc>
@@ -368,7 +448,13 @@
           </w:tcPr>
           <w:p>
             <w:r>
-              <w:t xml:space="preserve">Tipo de Caso de Uso                      </w:t>
+              <w:rPr>
+                <w:b/>
+              </w:rPr>
+              <w:t>Tipo de Caso de Uso</w:t>
+            </w:r>
+            <w:r>
+              <w:t xml:space="preserve">                      </w:t>
             </w:r>
             <w:r>
               <w:fldChar w:fldCharType="begin">
@@ -424,8 +510,22 @@
             <w:gridSpan w:val="5"/>
           </w:tcPr>
           <w:p>
-            <w:r>
+            <w:pPr>
+              <w:rPr>
+                <w:b/>
+              </w:rPr>
+            </w:pPr>
+            <w:r>
+              <w:rPr>
+                <w:b/>
+              </w:rPr>
               <w:t>Objetivo</w:t>
+            </w:r>
+            <w:r>
+              <w:rPr>
+                <w:b/>
+              </w:rPr>
+              <w:t>:</w:t>
             </w:r>
           </w:p>
           <w:p/>
@@ -439,7 +539,13 @@
           </w:tcPr>
           <w:p>
             <w:r>
-              <w:t>Precondiciones: no aplica</w:t>
+              <w:rPr>
+                <w:b/>
+              </w:rPr>
+              <w:t>Precondiciones:</w:t>
+            </w:r>
+            <w:r>
+              <w:t xml:space="preserve"> no aplica</w:t>
             </w:r>
           </w:p>
         </w:tc>
@@ -451,12 +557,23 @@
             <w:vMerge w:val="restart"/>
           </w:tcPr>
           <w:p>
-            <w:r>
+            <w:pPr>
+              <w:rPr>
+                <w:b/>
+              </w:rPr>
+            </w:pPr>
+            <w:r>
+              <w:rPr>
+                <w:b/>
+              </w:rPr>
               <w:t>Post</w:t>
             </w:r>
           </w:p>
           <w:p>
             <w:r>
+              <w:rPr>
+                <w:b/>
+              </w:rPr>
               <w:t>Condiciones</w:t>
             </w:r>
           </w:p>
@@ -469,11 +586,13 @@
           <w:p>
             <w:pPr>
               <w:rPr>
+                <w:b/>
                 <w:u w:val="single"/>
               </w:rPr>
             </w:pPr>
             <w:r>
               <w:rPr>
+                <w:b/>
                 <w:u w:val="single"/>
               </w:rPr>
               <w:t>Éxito:</w:t>
@@ -498,12 +617,19 @@
           <w:p>
             <w:r>
               <w:rPr>
+                <w:b/>
                 <w:u w:val="single"/>
               </w:rPr>
               <w:t>Fracaso</w:t>
             </w:r>
             <w:r>
-              <w:t>: El caso de uso se cancela cuando:</w:t>
+              <w:rPr>
+                <w:b/>
+              </w:rPr>
+              <w:t>:</w:t>
+            </w:r>
+            <w:r>
+              <w:t xml:space="preserve"> El caso de uso se cancela cuando:</w:t>
             </w:r>
           </w:p>
           <w:p/>
@@ -728,7 +854,15 @@
             <w:gridSpan w:val="5"/>
           </w:tcPr>
           <w:p>
-            <w:r>
+            <w:pPr>
+              <w:rPr>
+                <w:b/>
+              </w:rPr>
+            </w:pPr>
+            <w:r>
+              <w:rPr>
+                <w:b/>
+              </w:rPr>
               <w:t>Observaciones:</w:t>
             </w:r>
           </w:p>
@@ -743,6 +877,9 @@
           </w:tcPr>
           <w:p>
             <w:r>
+              <w:rPr>
+                <w:b/>
+              </w:rPr>
               <w:t>Requerimientos No Funcionales:</w:t>
             </w:r>
             <w:r>
@@ -759,7 +896,13 @@
           </w:tcPr>
           <w:p>
             <w:r>
-              <w:t>Asociaciones de Extensión: no aplica</w:t>
+              <w:rPr>
+                <w:b/>
+              </w:rPr>
+              <w:t>Asociaciones de Extensión:</w:t>
+            </w:r>
+            <w:r>
+              <w:t xml:space="preserve"> no aplica</w:t>
             </w:r>
           </w:p>
         </w:tc>
@@ -772,7 +915,13 @@
           </w:tcPr>
           <w:p>
             <w:r>
-              <w:t>Asociaciones de Inclusión: no aplica</w:t>
+              <w:rPr>
+                <w:b/>
+              </w:rPr>
+              <w:t>Asociaciones de Inclusión:</w:t>
+            </w:r>
+            <w:r>
+              <w:t xml:space="preserve"> no aplica</w:t>
             </w:r>
           </w:p>
         </w:tc>
@@ -785,7 +934,13 @@
           </w:tcPr>
           <w:p>
             <w:r>
-              <w:t>Caso de uso donde se incluye: no aplica</w:t>
+              <w:rPr>
+                <w:b/>
+              </w:rPr>
+              <w:t>Caso de uso donde se incluye:</w:t>
+            </w:r>
+            <w:r>
+              <w:t xml:space="preserve"> no aplica</w:t>
             </w:r>
           </w:p>
         </w:tc>
@@ -798,7 +953,13 @@
           </w:tcPr>
           <w:p>
             <w:r>
-              <w:t>Caso de uso al que extiende: no aplica</w:t>
+              <w:rPr>
+                <w:b/>
+              </w:rPr>
+              <w:t>Caso de uso al que extiende:</w:t>
+            </w:r>
+            <w:r>
+              <w:t xml:space="preserve"> no aplica</w:t>
             </w:r>
           </w:p>
         </w:tc>
@@ -811,7 +972,13 @@
           </w:tcPr>
           <w:p>
             <w:r>
-              <w:t>Caso de uso de Generalización: no aplica</w:t>
+              <w:rPr>
+                <w:b/>
+              </w:rPr>
+              <w:t>Caso de uso de Generalización:</w:t>
+            </w:r>
+            <w:r>
+              <w:t xml:space="preserve"> no aplica</w:t>
             </w:r>
           </w:p>
         </w:tc>
@@ -845,7 +1012,15 @@
             <w:gridSpan w:val="2"/>
           </w:tcPr>
           <w:p>
-            <w:r>
+            <w:pPr>
+              <w:rPr>
+                <w:b/>
+              </w:rPr>
+            </w:pPr>
+            <w:r>
+              <w:rPr>
+                <w:b/>
+              </w:rPr>
               <w:t xml:space="preserve">Autor: </w:t>
             </w:r>
           </w:p>
@@ -856,7 +1031,15 @@
             <w:gridSpan w:val="3"/>
           </w:tcPr>
           <w:p>
-            <w:r>
+            <w:pPr>
+              <w:rPr>
+                <w:b/>
+              </w:rPr>
+            </w:pPr>
+            <w:r>
+              <w:rPr>
+                <w:b/>
+              </w:rPr>
               <w:t>Fecha creación:</w:t>
             </w:r>
           </w:p>
@@ -869,7 +1052,15 @@
             <w:gridSpan w:val="2"/>
           </w:tcPr>
           <w:p>
-            <w:r>
+            <w:pPr>
+              <w:rPr>
+                <w:b/>
+              </w:rPr>
+            </w:pPr>
+            <w:r>
+              <w:rPr>
+                <w:b/>
+              </w:rPr>
               <w:t>Autor última modificación:</w:t>
             </w:r>
           </w:p>
@@ -880,7 +1071,15 @@
             <w:gridSpan w:val="3"/>
           </w:tcPr>
           <w:p>
-            <w:r>
+            <w:pPr>
+              <w:rPr>
+                <w:b/>
+              </w:rPr>
+            </w:pPr>
+            <w:r>
+              <w:rPr>
+                <w:b/>
+              </w:rPr>
               <w:t xml:space="preserve">Fecha última modificación: </w:t>
             </w:r>
           </w:p>

</xml_diff>